<commit_message>
updates based on feedback
</commit_message>
<xml_diff>
--- a/RPB.Website.UI/Files/Rick_Bowman_Resume.docx
+++ b/RPB.Website.UI/Files/Rick_Bowman_Resume.docx
@@ -58,6 +58,7 @@
         </w:pBdr>
         <w:rPr>
           <w:rFonts w:asciiTheme="majorHAnsi" w:hAnsiTheme="majorHAnsi" w:cstheme="majorHAnsi"/>
+          <w:color w:val="auto"/>
           <w:sz w:val="22"/>
           <w:szCs w:val="22"/>
         </w:rPr>
@@ -116,6 +117,28 @@
         </w:rPr>
         <w:t>6514</w:t>
       </w:r>
+    </w:p>
+    <w:p>
+      <w:pPr>
+        <w:pStyle w:val="Default"/>
+        <w:pBdr>
+          <w:bottom w:val="single" w:sz="6" w:space="1" w:color="auto"/>
+        </w:pBdr>
+        <w:rPr>
+          <w:rFonts w:asciiTheme="majorHAnsi" w:hAnsiTheme="majorHAnsi" w:cstheme="majorHAnsi"/>
+          <w:sz w:val="22"/>
+          <w:szCs w:val="22"/>
+        </w:rPr>
+      </w:pPr>
+      <w:hyperlink r:id="rId8" w:history="1">
+        <w:r>
+          <w:rPr>
+            <w:rStyle w:val="Hyperlink"/>
+            <w:rFonts w:asciiTheme="majorHAnsi" w:hAnsiTheme="majorHAnsi" w:cstheme="majorHAnsi"/>
+          </w:rPr>
+          <w:t>https://github.com/rickbowman</w:t>
+        </w:r>
+      </w:hyperlink>
       <w:r>
         <w:rPr>
           <w:rFonts w:asciiTheme="majorHAnsi" w:hAnsiTheme="majorHAnsi" w:cstheme="majorHAnsi"/>
@@ -354,34 +377,7 @@
           <w:sz w:val="22"/>
           <w:szCs w:val="22"/>
         </w:rPr>
-        <w:t xml:space="preserve"> </w:t>
-      </w:r>
-      <w:r>
-        <w:rPr>
-          <w:rFonts w:asciiTheme="majorHAnsi" w:hAnsiTheme="majorHAnsi" w:cstheme="majorHAnsi"/>
-          <w:color w:val="auto"/>
-          <w:sz w:val="22"/>
-          <w:szCs w:val="22"/>
-        </w:rPr>
-        <w:t>SQL, HTML, CSS,</w:t>
-      </w:r>
-      <w:r>
-        <w:rPr>
-          <w:rFonts w:asciiTheme="majorHAnsi" w:hAnsiTheme="majorHAnsi" w:cstheme="majorHAnsi"/>
-          <w:color w:val="auto"/>
-          <w:sz w:val="22"/>
-          <w:szCs w:val="22"/>
-        </w:rPr>
-        <w:t xml:space="preserve"> </w:t>
-      </w:r>
-      <w:r>
-        <w:rPr>
-          <w:rFonts w:asciiTheme="majorHAnsi" w:hAnsiTheme="majorHAnsi" w:cstheme="majorHAnsi"/>
-          <w:color w:val="auto"/>
-          <w:sz w:val="22"/>
-          <w:szCs w:val="22"/>
-        </w:rPr>
-        <w:t xml:space="preserve">JavaScript/jQuery, </w:t>
+        <w:t xml:space="preserve"> SQL, HTML, CSS, JavaScript/jQuery, </w:t>
       </w:r>
       <w:r>
         <w:rPr>
@@ -392,8 +388,6 @@
         </w:rPr>
         <w:t>C++, PHP, Xamarin, iOS (Swift), Android (Java), Unity, Agile</w:t>
       </w:r>
-      <w:bookmarkStart w:id="0" w:name="_GoBack"/>
-      <w:bookmarkEnd w:id="0"/>
     </w:p>
     <w:p>
       <w:pPr>
@@ -593,16 +587,18 @@
           <w:sz w:val="22"/>
           <w:szCs w:val="22"/>
         </w:rPr>
-        <w:t xml:space="preserve">A partner project that manages a record store’s </w:t>
-      </w:r>
-      <w:r>
-        <w:rPr>
-          <w:rFonts w:asciiTheme="majorHAnsi" w:hAnsiTheme="majorHAnsi" w:cstheme="majorHAnsi"/>
-          <w:color w:val="auto"/>
-          <w:sz w:val="22"/>
-          <w:szCs w:val="22"/>
-        </w:rPr>
-        <w:t>inventory, point of sale, and employees</w:t>
+        <w:t>A partner project that manages a record store’s invent</w:t>
+      </w:r>
+      <w:bookmarkStart w:id="0" w:name="_GoBack"/>
+      <w:bookmarkEnd w:id="0"/>
+      <w:r>
+        <w:rPr>
+          <w:rFonts w:asciiTheme="majorHAnsi" w:hAnsiTheme="majorHAnsi" w:cstheme="majorHAnsi"/>
+          <w:color w:val="auto"/>
+          <w:sz w:val="22"/>
+          <w:szCs w:val="22"/>
+        </w:rPr>
+        <w:t>ory, point of sale, and employees</w:t>
       </w:r>
     </w:p>
     <w:p>
@@ -652,25 +648,7 @@
           <w:sz w:val="22"/>
           <w:szCs w:val="22"/>
         </w:rPr>
-        <w:t>C</w:t>
-      </w:r>
-      <w:r>
-        <w:rPr>
-          <w:rFonts w:asciiTheme="majorHAnsi" w:hAnsiTheme="majorHAnsi" w:cstheme="majorHAnsi"/>
-          <w:color w:val="auto"/>
-          <w:sz w:val="22"/>
-          <w:szCs w:val="22"/>
-        </w:rPr>
-        <w:t>#, WPF, E</w:t>
-      </w:r>
-      <w:r>
-        <w:rPr>
-          <w:rFonts w:asciiTheme="majorHAnsi" w:hAnsiTheme="majorHAnsi" w:cstheme="majorHAnsi"/>
-          <w:color w:val="auto"/>
-          <w:sz w:val="22"/>
-          <w:szCs w:val="22"/>
-        </w:rPr>
-        <w:t>ntity Framework, RestAPI, Azure Web Services &amp; Database</w:t>
+        <w:t>C#, WPF, Entity Framework, RestAPI, Azure Web Services &amp; Database</w:t>
       </w:r>
     </w:p>
     <w:p>
@@ -872,32 +850,23 @@
           <w:sz w:val="22"/>
           <w:szCs w:val="22"/>
         </w:rPr>
+        <w:t xml:space="preserve"> –</w:t>
+      </w:r>
+      <w:r>
+        <w:rPr>
+          <w:rFonts w:asciiTheme="majorHAnsi" w:hAnsiTheme="majorHAnsi" w:cstheme="majorHAnsi"/>
+          <w:b/>
+          <w:color w:val="auto"/>
+          <w:sz w:val="22"/>
+          <w:szCs w:val="22"/>
+        </w:rPr>
         <w:t xml:space="preserve"> </w:t>
       </w:r>
-      <w:r>
-        <w:rPr>
-          <w:rFonts w:asciiTheme="majorHAnsi" w:hAnsiTheme="majorHAnsi" w:cstheme="majorHAnsi"/>
-          <w:b/>
-          <w:color w:val="auto"/>
-          <w:sz w:val="22"/>
-          <w:szCs w:val="22"/>
-        </w:rPr>
-        <w:t>–</w:t>
-      </w:r>
-      <w:r>
-        <w:rPr>
-          <w:rFonts w:asciiTheme="majorHAnsi" w:hAnsiTheme="majorHAnsi" w:cstheme="majorHAnsi"/>
-          <w:b/>
-          <w:color w:val="auto"/>
-          <w:sz w:val="22"/>
-          <w:szCs w:val="22"/>
-        </w:rPr>
-        <w:t xml:space="preserve"> </w:t>
-      </w:r>
-      <w:hyperlink r:id="rId8" w:history="1">
+      <w:hyperlink r:id="rId9" w:history="1">
         <w:r>
           <w:rPr>
             <w:rStyle w:val="Hyperlink"/>
+            <w:rFonts w:asciiTheme="majorHAnsi" w:hAnsiTheme="majorHAnsi" w:cstheme="majorHAnsi"/>
           </w:rPr>
           <w:t>http://rickbowman.azurewebsites.net/</w:t>
         </w:r>
@@ -1024,127 +993,12 @@
         <w:spacing w:after="3" w:line="252" w:lineRule="auto"/>
         <w:rPr>
           <w:rFonts w:asciiTheme="majorHAnsi" w:hAnsiTheme="majorHAnsi" w:cstheme="majorHAnsi"/>
-          <w:b/>
-          <w:color w:val="auto"/>
-          <w:sz w:val="22"/>
-          <w:szCs w:val="22"/>
-        </w:rPr>
-      </w:pPr>
-      <w:r>
-        <w:rPr>
-          <w:rFonts w:asciiTheme="majorHAnsi" w:hAnsiTheme="majorHAnsi" w:cstheme="majorHAnsi"/>
-          <w:b/>
-          <w:color w:val="auto"/>
-          <w:sz w:val="22"/>
-          <w:szCs w:val="22"/>
-        </w:rPr>
-        <w:t xml:space="preserve">Game Prototype – Fox Valley Tech </w:t>
-      </w:r>
-      <w:r>
-        <w:rPr>
-          <w:rFonts w:asciiTheme="majorHAnsi" w:hAnsiTheme="majorHAnsi" w:cstheme="majorHAnsi"/>
-          <w:b/>
-          <w:color w:val="auto"/>
-          <w:sz w:val="22"/>
-          <w:szCs w:val="22"/>
-        </w:rPr>
-        <w:t>Team</w:t>
-      </w:r>
-      <w:r>
-        <w:rPr>
-          <w:rFonts w:asciiTheme="majorHAnsi" w:hAnsiTheme="majorHAnsi" w:cstheme="majorHAnsi"/>
-          <w:b/>
-          <w:color w:val="auto"/>
-          <w:sz w:val="22"/>
-          <w:szCs w:val="22"/>
-        </w:rPr>
-        <w:t xml:space="preserve"> Project</w:t>
-      </w:r>
-    </w:p>
-    <w:p>
-      <w:pPr>
-        <w:pStyle w:val="Default"/>
-        <w:numPr>
-          <w:ilvl w:val="0"/>
-          <w:numId w:val="32"/>
-        </w:numPr>
-        <w:spacing w:after="3" w:line="252" w:lineRule="auto"/>
-        <w:rPr>
-          <w:rFonts w:asciiTheme="majorHAnsi" w:hAnsiTheme="majorHAnsi" w:cstheme="majorHAnsi"/>
-          <w:b/>
-          <w:color w:val="auto"/>
-          <w:sz w:val="22"/>
-          <w:szCs w:val="22"/>
-        </w:rPr>
-      </w:pPr>
-      <w:r>
-        <w:rPr>
-          <w:rFonts w:asciiTheme="majorHAnsi" w:hAnsiTheme="majorHAnsi" w:cstheme="majorHAnsi"/>
-          <w:color w:val="auto"/>
-          <w:sz w:val="22"/>
-          <w:szCs w:val="22"/>
-        </w:rPr>
-        <w:t>My role in the project was to design the inventory management system for the player. This included how items were picked up, st</w:t>
-      </w:r>
-      <w:r>
-        <w:rPr>
-          <w:rFonts w:asciiTheme="majorHAnsi" w:hAnsiTheme="majorHAnsi" w:cstheme="majorHAnsi"/>
-          <w:color w:val="auto"/>
-          <w:sz w:val="22"/>
-          <w:szCs w:val="22"/>
-        </w:rPr>
-        <w:t>ored, and displayed to the user</w:t>
-      </w:r>
-    </w:p>
-    <w:p>
-      <w:pPr>
-        <w:pStyle w:val="Default"/>
-        <w:numPr>
-          <w:ilvl w:val="0"/>
-          <w:numId w:val="32"/>
-        </w:numPr>
-        <w:spacing w:after="3" w:line="252" w:lineRule="auto"/>
-        <w:rPr>
-          <w:rFonts w:asciiTheme="majorHAnsi" w:hAnsiTheme="majorHAnsi" w:cstheme="majorHAnsi"/>
-          <w:color w:val="auto"/>
-          <w:sz w:val="22"/>
-          <w:szCs w:val="22"/>
-        </w:rPr>
-      </w:pPr>
-      <w:r>
-        <w:rPr>
-          <w:rFonts w:asciiTheme="majorHAnsi" w:hAnsiTheme="majorHAnsi" w:cstheme="majorHAnsi"/>
-          <w:color w:val="auto"/>
-          <w:sz w:val="22"/>
-          <w:szCs w:val="22"/>
-        </w:rPr>
-        <w:t>C#, Unity</w:t>
-      </w:r>
-    </w:p>
-    <w:p>
-      <w:pPr>
-        <w:pStyle w:val="Default"/>
-        <w:spacing w:after="3" w:line="252" w:lineRule="auto"/>
-        <w:rPr>
-          <w:rFonts w:asciiTheme="majorHAnsi" w:hAnsiTheme="majorHAnsi" w:cstheme="majorHAnsi"/>
-          <w:color w:val="auto"/>
-          <w:sz w:val="22"/>
-          <w:szCs w:val="22"/>
-        </w:rPr>
-      </w:pPr>
-    </w:p>
-    <w:p>
-      <w:pPr>
-        <w:pStyle w:val="Default"/>
-        <w:spacing w:after="3" w:line="252" w:lineRule="auto"/>
-        <w:rPr>
-          <w:rFonts w:asciiTheme="majorHAnsi" w:hAnsiTheme="majorHAnsi" w:cstheme="majorHAnsi"/>
           <w:color w:val="auto"/>
           <w:sz w:val="22"/>
           <w:szCs w:val="22"/>
         </w:rPr>
         <w:sectPr>
-          <w:footerReference w:type="default" r:id="rId9"/>
+          <w:footerReference w:type="default" r:id="rId10"/>
           <w:pgSz w:w="12240" w:h="15840"/>
           <w:pgMar w:top="630" w:right="720" w:bottom="0" w:left="720" w:header="720" w:footer="342" w:gutter="0"/>
           <w:cols w:space="720"/>
@@ -1430,38 +1284,17 @@
           <w:sz w:val="22"/>
           <w:szCs w:val="22"/>
         </w:rPr>
-        <w:t>Shopko:</w:t>
-      </w:r>
-      <w:r>
-        <w:rPr>
-          <w:rFonts w:asciiTheme="majorHAnsi" w:hAnsiTheme="majorHAnsi" w:cstheme="majorHAnsi"/>
-          <w:b/>
+        <w:t xml:space="preserve">Shopko: </w:t>
+      </w:r>
+      <w:r>
+        <w:rPr>
+          <w:rFonts w:asciiTheme="majorHAnsi" w:hAnsiTheme="majorHAnsi" w:cstheme="majorHAnsi"/>
           <w:bCs/>
           <w:color w:val="auto"/>
           <w:sz w:val="22"/>
           <w:szCs w:val="22"/>
         </w:rPr>
-        <w:t xml:space="preserve"> </w:t>
-      </w:r>
-      <w:r>
-        <w:rPr>
-          <w:rFonts w:asciiTheme="majorHAnsi" w:hAnsiTheme="majorHAnsi" w:cstheme="majorHAnsi"/>
-          <w:bCs/>
-          <w:color w:val="auto"/>
-          <w:sz w:val="22"/>
-          <w:szCs w:val="22"/>
-        </w:rPr>
-        <w:t>Freight</w:t>
-      </w:r>
-      <w:r>
-        <w:rPr>
-          <w:rFonts w:asciiTheme="majorHAnsi" w:hAnsiTheme="majorHAnsi" w:cstheme="majorHAnsi"/>
-          <w:bCs/>
-          <w:color w:val="auto"/>
-          <w:sz w:val="22"/>
-          <w:szCs w:val="22"/>
-        </w:rPr>
-        <w:t>, Oct. 2013 – Jun. 2015, Aug. 2016 – Jun. 2017</w:t>
+        <w:t>Freight, Oct. 2013 – Jun. 2015, Aug. 2016 – Jun. 2017</w:t>
       </w:r>
     </w:p>
     <w:p>
@@ -1612,24 +1445,154 @@
         <w:spacing w:line="252" w:lineRule="auto"/>
         <w:rPr>
           <w:rFonts w:asciiTheme="majorHAnsi" w:hAnsiTheme="majorHAnsi" w:cstheme="majorHAnsi"/>
-          <w:bCs/>
-          <w:color w:val="auto"/>
-          <w:sz w:val="22"/>
-          <w:szCs w:val="22"/>
-        </w:rPr>
-      </w:pPr>
-      <w:r>
-        <w:rPr>
-          <w:rFonts w:asciiTheme="majorHAnsi" w:hAnsiTheme="majorHAnsi" w:cstheme="majorHAnsi"/>
           <w:b/>
           <w:bCs/>
           <w:color w:val="auto"/>
           <w:sz w:val="22"/>
           <w:szCs w:val="22"/>
         </w:rPr>
-        <w:t xml:space="preserve">Brian Foote: </w:t>
-      </w:r>
-      <w:hyperlink r:id="rId10" w:history="1">
+        <w:sectPr>
+          <w:type w:val="continuous"/>
+          <w:pgSz w:w="12240" w:h="15840"/>
+          <w:pgMar w:top="630" w:right="720" w:bottom="414" w:left="720" w:header="720" w:footer="342" w:gutter="0"/>
+          <w:cols w:space="720"/>
+          <w:noEndnote/>
+        </w:sectPr>
+      </w:pPr>
+    </w:p>
+    <w:p>
+      <w:pPr>
+        <w:pStyle w:val="Default"/>
+        <w:tabs>
+          <w:tab w:val="right" w:pos="10800"/>
+        </w:tabs>
+        <w:spacing w:line="252" w:lineRule="auto"/>
+        <w:rPr>
+          <w:rFonts w:asciiTheme="majorHAnsi" w:hAnsiTheme="majorHAnsi" w:cstheme="majorHAnsi"/>
+          <w:b/>
+          <w:bCs/>
+          <w:color w:val="auto"/>
+          <w:sz w:val="22"/>
+          <w:szCs w:val="22"/>
+        </w:rPr>
+      </w:pPr>
+      <w:r>
+        <w:rPr>
+          <w:rFonts w:asciiTheme="majorHAnsi" w:hAnsiTheme="majorHAnsi" w:cstheme="majorHAnsi"/>
+          <w:b/>
+          <w:bCs/>
+          <w:color w:val="auto"/>
+          <w:sz w:val="22"/>
+          <w:szCs w:val="22"/>
+        </w:rPr>
+        <w:t>Brian Foote</w:t>
+      </w:r>
+    </w:p>
+    <w:p>
+      <w:pPr>
+        <w:pStyle w:val="Default"/>
+        <w:tabs>
+          <w:tab w:val="right" w:pos="10800"/>
+        </w:tabs>
+        <w:spacing w:line="252" w:lineRule="auto"/>
+        <w:rPr>
+          <w:rFonts w:asciiTheme="majorHAnsi" w:hAnsiTheme="majorHAnsi" w:cstheme="majorHAnsi"/>
+          <w:bCs/>
+          <w:color w:val="auto"/>
+          <w:sz w:val="22"/>
+          <w:szCs w:val="22"/>
+        </w:rPr>
+      </w:pPr>
+      <w:r>
+        <w:rPr>
+          <w:rFonts w:asciiTheme="majorHAnsi" w:hAnsiTheme="majorHAnsi" w:cstheme="majorHAnsi"/>
+          <w:bCs/>
+          <w:color w:val="auto"/>
+          <w:sz w:val="22"/>
+          <w:szCs w:val="22"/>
+        </w:rPr>
+        <w:t>Information Technology</w:t>
+      </w:r>
+      <w:r>
+        <w:rPr>
+          <w:rFonts w:asciiTheme="majorHAnsi" w:hAnsiTheme="majorHAnsi" w:cstheme="majorHAnsi"/>
+          <w:bCs/>
+          <w:color w:val="auto"/>
+          <w:sz w:val="22"/>
+          <w:szCs w:val="22"/>
+        </w:rPr>
+        <w:t xml:space="preserve"> Instructor</w:t>
+      </w:r>
+    </w:p>
+    <w:p>
+      <w:pPr>
+        <w:pStyle w:val="Default"/>
+        <w:tabs>
+          <w:tab w:val="right" w:pos="10800"/>
+        </w:tabs>
+        <w:spacing w:line="252" w:lineRule="auto"/>
+        <w:rPr>
+          <w:rFonts w:asciiTheme="majorHAnsi" w:hAnsiTheme="majorHAnsi" w:cstheme="majorHAnsi"/>
+          <w:bCs/>
+          <w:color w:val="auto"/>
+          <w:sz w:val="22"/>
+          <w:szCs w:val="22"/>
+        </w:rPr>
+      </w:pPr>
+      <w:r>
+        <w:rPr>
+          <w:rFonts w:asciiTheme="majorHAnsi" w:hAnsiTheme="majorHAnsi" w:cstheme="majorHAnsi"/>
+          <w:bCs/>
+          <w:color w:val="auto"/>
+          <w:sz w:val="22"/>
+          <w:szCs w:val="22"/>
+        </w:rPr>
+        <w:t>Fox Valley Technical College</w:t>
+      </w:r>
+    </w:p>
+    <w:p>
+      <w:pPr>
+        <w:pStyle w:val="Default"/>
+        <w:tabs>
+          <w:tab w:val="right" w:pos="10800"/>
+        </w:tabs>
+        <w:spacing w:line="252" w:lineRule="auto"/>
+        <w:rPr>
+          <w:rFonts w:asciiTheme="majorHAnsi" w:hAnsiTheme="majorHAnsi" w:cstheme="majorHAnsi"/>
+          <w:bCs/>
+          <w:color w:val="auto"/>
+          <w:sz w:val="22"/>
+          <w:szCs w:val="22"/>
+        </w:rPr>
+      </w:pPr>
+      <w:r>
+        <w:rPr>
+          <w:rFonts w:asciiTheme="majorHAnsi" w:hAnsiTheme="majorHAnsi" w:cstheme="majorHAnsi"/>
+          <w:bCs/>
+          <w:color w:val="auto"/>
+          <w:sz w:val="22"/>
+          <w:szCs w:val="22"/>
+        </w:rPr>
+        <w:t>920-735-2568</w:t>
+      </w:r>
+    </w:p>
+    <w:p>
+      <w:pPr>
+        <w:pStyle w:val="Default"/>
+        <w:tabs>
+          <w:tab w:val="right" w:pos="10800"/>
+        </w:tabs>
+        <w:spacing w:line="252" w:lineRule="auto"/>
+        <w:rPr>
+          <w:rFonts w:asciiTheme="majorHAnsi" w:hAnsiTheme="majorHAnsi" w:cstheme="majorHAnsi"/>
+          <w:b/>
+          <w:bCs/>
+          <w:color w:val="auto"/>
+          <w:sz w:val="22"/>
+          <w:szCs w:val="22"/>
+        </w:rPr>
+      </w:pPr>
+      <w:hyperlink r:id="rId11" w:history="1">
         <w:r>
           <w:rPr>
             <w:rStyle w:val="Hyperlink"/>
@@ -1651,24 +1614,146 @@
         <w:spacing w:line="252" w:lineRule="auto"/>
         <w:rPr>
           <w:rFonts w:asciiTheme="majorHAnsi" w:hAnsiTheme="majorHAnsi" w:cstheme="majorHAnsi"/>
-          <w:bCs/>
-          <w:color w:val="auto"/>
-          <w:sz w:val="22"/>
-          <w:szCs w:val="22"/>
-        </w:rPr>
-      </w:pPr>
-      <w:r>
-        <w:rPr>
-          <w:rFonts w:asciiTheme="majorHAnsi" w:hAnsiTheme="majorHAnsi" w:cstheme="majorHAnsi"/>
           <w:b/>
           <w:bCs/>
           <w:color w:val="auto"/>
           <w:sz w:val="22"/>
           <w:szCs w:val="22"/>
         </w:rPr>
-        <w:t xml:space="preserve">Ryan Appel: </w:t>
-      </w:r>
-      <w:hyperlink r:id="rId11" w:history="1">
+      </w:pPr>
+    </w:p>
+    <w:p>
+      <w:pPr>
+        <w:pStyle w:val="Default"/>
+        <w:tabs>
+          <w:tab w:val="right" w:pos="10800"/>
+        </w:tabs>
+        <w:spacing w:line="252" w:lineRule="auto"/>
+        <w:rPr>
+          <w:rFonts w:asciiTheme="majorHAnsi" w:hAnsiTheme="majorHAnsi" w:cstheme="majorHAnsi"/>
+          <w:b/>
+          <w:bCs/>
+          <w:color w:val="auto"/>
+          <w:sz w:val="22"/>
+          <w:szCs w:val="22"/>
+        </w:rPr>
+      </w:pPr>
+      <w:r>
+        <w:rPr>
+          <w:rFonts w:asciiTheme="majorHAnsi" w:hAnsiTheme="majorHAnsi" w:cstheme="majorHAnsi"/>
+          <w:b/>
+          <w:bCs/>
+          <w:color w:val="auto"/>
+          <w:sz w:val="22"/>
+          <w:szCs w:val="22"/>
+        </w:rPr>
+        <w:t>Ryan Appel</w:t>
+      </w:r>
+    </w:p>
+    <w:p>
+      <w:pPr>
+        <w:pStyle w:val="Default"/>
+        <w:tabs>
+          <w:tab w:val="right" w:pos="10800"/>
+        </w:tabs>
+        <w:spacing w:line="252" w:lineRule="auto"/>
+        <w:rPr>
+          <w:rFonts w:asciiTheme="majorHAnsi" w:hAnsiTheme="majorHAnsi" w:cstheme="majorHAnsi"/>
+          <w:bCs/>
+          <w:color w:val="auto"/>
+          <w:sz w:val="22"/>
+          <w:szCs w:val="22"/>
+        </w:rPr>
+      </w:pPr>
+      <w:r>
+        <w:rPr>
+          <w:rFonts w:asciiTheme="majorHAnsi" w:hAnsiTheme="majorHAnsi" w:cstheme="majorHAnsi"/>
+          <w:bCs/>
+          <w:color w:val="auto"/>
+          <w:sz w:val="22"/>
+          <w:szCs w:val="22"/>
+        </w:rPr>
+        <w:t>Information Technology</w:t>
+      </w:r>
+      <w:r>
+        <w:rPr>
+          <w:rFonts w:asciiTheme="majorHAnsi" w:hAnsiTheme="majorHAnsi" w:cstheme="majorHAnsi"/>
+          <w:bCs/>
+          <w:color w:val="auto"/>
+          <w:sz w:val="22"/>
+          <w:szCs w:val="22"/>
+        </w:rPr>
+        <w:t xml:space="preserve"> Instructor</w:t>
+      </w:r>
+    </w:p>
+    <w:p>
+      <w:pPr>
+        <w:pStyle w:val="Default"/>
+        <w:tabs>
+          <w:tab w:val="right" w:pos="10800"/>
+        </w:tabs>
+        <w:spacing w:line="252" w:lineRule="auto"/>
+        <w:rPr>
+          <w:rFonts w:asciiTheme="majorHAnsi" w:hAnsiTheme="majorHAnsi" w:cstheme="majorHAnsi"/>
+          <w:bCs/>
+          <w:color w:val="auto"/>
+          <w:sz w:val="22"/>
+          <w:szCs w:val="22"/>
+        </w:rPr>
+      </w:pPr>
+      <w:r>
+        <w:rPr>
+          <w:rFonts w:asciiTheme="majorHAnsi" w:hAnsiTheme="majorHAnsi" w:cstheme="majorHAnsi"/>
+          <w:bCs/>
+          <w:color w:val="auto"/>
+          <w:sz w:val="22"/>
+          <w:szCs w:val="22"/>
+        </w:rPr>
+        <w:t>Fox Valley Technical College</w:t>
+      </w:r>
+    </w:p>
+    <w:p>
+      <w:pPr>
+        <w:pStyle w:val="Default"/>
+        <w:tabs>
+          <w:tab w:val="right" w:pos="10800"/>
+        </w:tabs>
+        <w:spacing w:line="252" w:lineRule="auto"/>
+        <w:rPr>
+          <w:rFonts w:asciiTheme="majorHAnsi" w:hAnsiTheme="majorHAnsi" w:cstheme="majorHAnsi"/>
+          <w:bCs/>
+          <w:color w:val="auto"/>
+          <w:sz w:val="22"/>
+          <w:szCs w:val="22"/>
+        </w:rPr>
+      </w:pPr>
+      <w:r>
+        <w:rPr>
+          <w:rFonts w:asciiTheme="majorHAnsi" w:hAnsiTheme="majorHAnsi" w:cstheme="majorHAnsi"/>
+          <w:bCs/>
+          <w:color w:val="auto"/>
+          <w:sz w:val="22"/>
+          <w:szCs w:val="22"/>
+        </w:rPr>
+        <w:t>920-831-5428</w:t>
+      </w:r>
+    </w:p>
+    <w:p>
+      <w:pPr>
+        <w:pStyle w:val="Default"/>
+        <w:tabs>
+          <w:tab w:val="right" w:pos="10800"/>
+        </w:tabs>
+        <w:spacing w:line="252" w:lineRule="auto"/>
+        <w:rPr>
+          <w:rFonts w:asciiTheme="majorHAnsi" w:hAnsiTheme="majorHAnsi" w:cstheme="majorHAnsi"/>
+          <w:bCs/>
+          <w:color w:val="auto"/>
+          <w:sz w:val="22"/>
+          <w:szCs w:val="22"/>
+        </w:rPr>
+      </w:pPr>
+      <w:hyperlink r:id="rId12" w:history="1">
         <w:r>
           <w:rPr>
             <w:rStyle w:val="Hyperlink"/>
@@ -1685,7 +1770,7 @@
       <w:type w:val="continuous"/>
       <w:pgSz w:w="12240" w:h="15840"/>
       <w:pgMar w:top="630" w:right="720" w:bottom="414" w:left="720" w:header="720" w:footer="342" w:gutter="0"/>
-      <w:cols w:space="720"/>
+      <w:cols w:num="2" w:space="720"/>
       <w:noEndnote/>
     </w:sectPr>
   </w:body>
@@ -6893,7 +6978,7 @@
 </file>
 
 <file path=customXml/itemProps1.xml><?xml version="1.0" encoding="utf-8"?>
-<ds:datastoreItem xmlns:ds="http://schemas.openxmlformats.org/officeDocument/2006/customXml" ds:itemID="{CF303BCF-69A5-44AF-8221-0F77F31C6DEB}">
+<ds:datastoreItem xmlns:ds="http://schemas.openxmlformats.org/officeDocument/2006/customXml" ds:itemID="{ABF09A6E-C6BC-469C-9825-23EA6F5E4511}">
   <ds:schemaRefs>
     <ds:schemaRef ds:uri="http://schemas.openxmlformats.org/officeDocument/2006/bibliography"/>
   </ds:schemaRefs>

</xml_diff>